<commit_message>
docs: Add use case diagrams
</commit_message>
<xml_diff>
--- a/SRS_za_informacioni_sistem_za_rukovodjenje_clanovima_kosarkaske_lige.docx
+++ b/SRS_za_informacioni_sistem_za_rukovodjenje_clanovima_kosarkaske_lige.docx
@@ -335,7 +335,6 @@
           <w:docPartUnique/>
         </w:docPartObj>
       </w:sdtPr>
-      <w:sdtEndPr/>
       <w:sdtContent>
         <w:p>
           <w:pPr>
@@ -17209,8 +17208,6 @@
         </w:rPr>
         <w:t xml:space="preserve"> </w:t>
       </w:r>
-      <w:bookmarkStart w:id="36" w:name="_GoBack"/>
-      <w:bookmarkEnd w:id="36"/>
     </w:p>
     <w:p>
       <w:pPr>
@@ -17266,11 +17263,11 @@
           <w:numId w:val="36"/>
         </w:numPr>
       </w:pPr>
-      <w:bookmarkStart w:id="37" w:name="_Toc163564882"/>
+      <w:bookmarkStart w:id="36" w:name="_Toc163564882"/>
       <w:r>
         <w:t>Robusnost</w:t>
       </w:r>
-      <w:bookmarkEnd w:id="37"/>
+      <w:bookmarkEnd w:id="36"/>
     </w:p>
     <w:p>
       <w:pPr>
@@ -17522,11 +17519,11 @@
           <w:numId w:val="37"/>
         </w:numPr>
       </w:pPr>
-      <w:bookmarkStart w:id="38" w:name="_Toc163564883"/>
+      <w:bookmarkStart w:id="37" w:name="_Toc163564883"/>
       <w:r>
         <w:t>Ostali zahtevi</w:t>
       </w:r>
-      <w:bookmarkEnd w:id="38"/>
+      <w:bookmarkEnd w:id="37"/>
     </w:p>
     <w:p>
       <w:pPr>
@@ -17594,7 +17591,7 @@
           <w:b/>
         </w:rPr>
       </w:pPr>
-      <w:bookmarkStart w:id="39" w:name="_Toc163564884"/>
+      <w:bookmarkStart w:id="38" w:name="_Toc163564884"/>
       <w:r>
         <w:rPr>
           <w:rStyle w:val="1Char"/>
@@ -17602,7 +17599,7 @@
         </w:rPr>
         <w:t>Specifikacija dizajna sistema</w:t>
       </w:r>
-      <w:bookmarkEnd w:id="39"/>
+      <w:bookmarkEnd w:id="38"/>
       <w:r>
         <w:rPr>
           <w:rStyle w:val="1Char"/>
@@ -17793,16 +17790,17 @@
     <w:p>
       <w:pPr>
         <w:pStyle w:val="111"/>
+        <w:jc w:val="center"/>
       </w:pPr>
       <w:r>
         <w:rPr>
           <w:noProof/>
         </w:rPr>
         <w:drawing>
-          <wp:inline distT="0" distB="0" distL="0" distR="0" wp14:anchorId="507EB9FD" wp14:editId="09297DDB">
-            <wp:extent cx="5943600" cy="2556387"/>
-            <wp:effectExtent l="0" t="0" r="0" b="0"/>
-            <wp:docPr id="3" name="Picture 3" descr="https://www.plantuml.com/plantuml/png/PP113e8m44NtFKMNkE0AXZqX4lK24pkGeMLgVel7S-UzD2H4hBl9Usyn-KtAXBpCmPYEbTphoR1rVRHjX2GLRwvWBTd5qv9_qPb7bCnirugh7ZBHWwoIJP8opuSYEBdLfyrJ6VJWCR2pTyH1mf_kefD1FDraec-pVwrgmGBIYNU-ONMV1Tu0"/>
+          <wp:inline distT="0" distB="0" distL="0" distR="0" wp14:anchorId="0FB3705D" wp14:editId="3376B87B">
+            <wp:extent cx="4209627" cy="3444240"/>
+            <wp:effectExtent l="0" t="0" r="635" b="3810"/>
+            <wp:docPr id="11" name="Picture 11"/>
             <wp:cNvGraphicFramePr>
               <a:graphicFrameLocks xmlns:a="http://schemas.openxmlformats.org/drawingml/2006/main" noChangeAspect="1"/>
             </wp:cNvGraphicFramePr>
@@ -17810,10 +17808,8 @@
               <a:graphicData uri="http://schemas.openxmlformats.org/drawingml/2006/picture">
                 <pic:pic xmlns:pic="http://schemas.openxmlformats.org/drawingml/2006/picture">
                   <pic:nvPicPr>
-                    <pic:cNvPr id="0" name="Picture 1" descr="https://www.plantuml.com/plantuml/png/PP113e8m44NtFKMNkE0AXZqX4lK24pkGeMLgVel7S-UzD2H4hBl9Usyn-KtAXBpCmPYEbTphoR1rVRHjX2GLRwvWBTd5qv9_qPb7bCnirugh7ZBHWwoIJP8opuSYEBdLfyrJ6VJWCR2pTyH1mf_kefD1FDraec-pVwrgmGBIYNU-ONMV1Tu0"/>
-                    <pic:cNvPicPr>
-                      <a:picLocks noChangeAspect="1" noChangeArrowheads="1"/>
-                    </pic:cNvPicPr>
+                    <pic:cNvPr id="11" name="Osnovne_korisnicke_funkc_UC.png"/>
+                    <pic:cNvPicPr/>
                   </pic:nvPicPr>
                   <pic:blipFill>
                     <a:blip r:embed="rId9">
@@ -17823,23 +17819,18 @@
                         </a:ext>
                       </a:extLst>
                     </a:blip>
-                    <a:srcRect/>
                     <a:stretch>
                       <a:fillRect/>
                     </a:stretch>
                   </pic:blipFill>
-                  <pic:spPr bwMode="auto">
+                  <pic:spPr>
                     <a:xfrm>
                       <a:off x="0" y="0"/>
-                      <a:ext cx="5943600" cy="2556387"/>
+                      <a:ext cx="4216244" cy="3449654"/>
                     </a:xfrm>
                     <a:prstGeom prst="rect">
                       <a:avLst/>
                     </a:prstGeom>
-                    <a:noFill/>
-                    <a:ln>
-                      <a:noFill/>
-                    </a:ln>
                   </pic:spPr>
                 </pic:pic>
               </a:graphicData>
@@ -18125,6 +18116,7 @@
                 <w:sz w:val="24"/>
                 <w:szCs w:val="24"/>
               </w:rPr>
+              <w:lastRenderedPageBreak/>
               <w:t>Korisnik potvrđuje prijavu</w:t>
             </w:r>
             <w:r>
@@ -18271,6 +18263,7 @@
                 <w:sz w:val="24"/>
                 <w:szCs w:val="24"/>
               </w:rPr>
+              <w:lastRenderedPageBreak/>
               <w:t>Proširenja</w:t>
             </w:r>
           </w:p>
@@ -18360,7 +18353,6 @@
                 <w:sz w:val="24"/>
                 <w:szCs w:val="24"/>
               </w:rPr>
-              <w:lastRenderedPageBreak/>
               <w:t>1. Zatvara se forma za prijavu</w:t>
             </w:r>
             <w:r>
@@ -18518,7 +18510,6 @@
                 <w:sz w:val="24"/>
                 <w:szCs w:val="24"/>
               </w:rPr>
-              <w:lastRenderedPageBreak/>
               <w:t>Izuzeci</w:t>
             </w:r>
           </w:p>
@@ -19815,6 +19806,7 @@
                 <w:sz w:val="24"/>
                 <w:szCs w:val="24"/>
               </w:rPr>
+              <w:lastRenderedPageBreak/>
               <w:t xml:space="preserve">   2. Korisnik biva preusmeren na pregled svog profila.</w:t>
             </w:r>
           </w:p>
@@ -19892,7 +19884,6 @@
                 <w:sz w:val="24"/>
                 <w:szCs w:val="24"/>
               </w:rPr>
-              <w:lastRenderedPageBreak/>
               <w:t xml:space="preserve">   3. Povratak na korak 2.</w:t>
             </w:r>
           </w:p>
@@ -21021,16 +21012,17 @@
     <w:p>
       <w:pPr>
         <w:pStyle w:val="111"/>
+        <w:jc w:val="center"/>
       </w:pPr>
       <w:r>
         <w:rPr>
           <w:noProof/>
         </w:rPr>
         <w:drawing>
-          <wp:inline distT="0" distB="0" distL="0" distR="0" wp14:anchorId="4F810FA4" wp14:editId="475D2239">
-            <wp:extent cx="5943600" cy="2792730"/>
-            <wp:effectExtent l="0" t="0" r="0" b="7620"/>
-            <wp:docPr id="6" name="Picture 6"/>
+          <wp:inline distT="0" distB="0" distL="0" distR="0" wp14:anchorId="5A194DA9" wp14:editId="23B87F0B">
+            <wp:extent cx="4160520" cy="4857902"/>
+            <wp:effectExtent l="0" t="0" r="0" b="0"/>
+            <wp:docPr id="12" name="Picture 12"/>
             <wp:cNvGraphicFramePr>
               <a:graphicFrameLocks xmlns:a="http://schemas.openxmlformats.org/drawingml/2006/main" noChangeAspect="1"/>
             </wp:cNvGraphicFramePr>
@@ -21038,7 +21030,7 @@
               <a:graphicData uri="http://schemas.openxmlformats.org/drawingml/2006/picture">
                 <pic:pic xmlns:pic="http://schemas.openxmlformats.org/drawingml/2006/picture">
                   <pic:nvPicPr>
-                    <pic:cNvPr id="6" name="uc5.png"/>
+                    <pic:cNvPr id="12" name="Proces_odabira_regruta_na_draftu_UC.png"/>
                     <pic:cNvPicPr/>
                   </pic:nvPicPr>
                   <pic:blipFill>
@@ -21056,7 +21048,7 @@
                   <pic:spPr>
                     <a:xfrm>
                       <a:off x="0" y="0"/>
-                      <a:ext cx="5943600" cy="2792730"/>
+                      <a:ext cx="4167018" cy="4865489"/>
                     </a:xfrm>
                     <a:prstGeom prst="rect">
                       <a:avLst/>
@@ -21700,6 +21692,7 @@
                 <w:sz w:val="24"/>
                 <w:szCs w:val="24"/>
               </w:rPr>
+              <w:lastRenderedPageBreak/>
               <w:t>Preduslovi</w:t>
             </w:r>
           </w:p>
@@ -23305,6 +23298,7 @@
                 <w:sz w:val="24"/>
                 <w:szCs w:val="24"/>
               </w:rPr>
+              <w:lastRenderedPageBreak/>
               <w:t>Post ulovi</w:t>
             </w:r>
           </w:p>
@@ -23735,7 +23729,6 @@
                 <w:sz w:val="24"/>
                 <w:szCs w:val="24"/>
               </w:rPr>
-              <w:lastRenderedPageBreak/>
               <w:t xml:space="preserve">   1. </w:t>
             </w:r>
             <w:r>
@@ -23973,7 +23966,6 @@
                 <w:sz w:val="24"/>
                 <w:szCs w:val="24"/>
               </w:rPr>
-              <w:lastRenderedPageBreak/>
               <w:t>Izuzeci</w:t>
             </w:r>
           </w:p>
@@ -24825,6 +24817,7 @@
                 <w:sz w:val="24"/>
                 <w:szCs w:val="24"/>
               </w:rPr>
+              <w:lastRenderedPageBreak/>
               <w:t>Regrut</w:t>
             </w:r>
             <w:r>
@@ -24911,6 +24904,7 @@
                 <w:sz w:val="24"/>
                 <w:szCs w:val="24"/>
               </w:rPr>
+              <w:lastRenderedPageBreak/>
               <w:t>Proširenja</w:t>
             </w:r>
           </w:p>
@@ -25230,7 +25224,6 @@
                 <w:sz w:val="24"/>
                 <w:szCs w:val="24"/>
               </w:rPr>
-              <w:lastRenderedPageBreak/>
               <w:t xml:space="preserve">  2. Ispisuje se odgovarajuća poruka.</w:t>
             </w:r>
           </w:p>
@@ -25724,7 +25717,6 @@
                 <w:sz w:val="24"/>
                 <w:szCs w:val="24"/>
               </w:rPr>
-              <w:lastRenderedPageBreak/>
               <w:t>Izuzeci</w:t>
             </w:r>
           </w:p>
@@ -25840,16 +25832,17 @@
     <w:p>
       <w:pPr>
         <w:pStyle w:val="111"/>
+        <w:jc w:val="center"/>
       </w:pPr>
       <w:r>
         <w:rPr>
           <w:noProof/>
         </w:rPr>
         <w:drawing>
-          <wp:inline distT="0" distB="0" distL="0" distR="0" wp14:anchorId="22D1573E" wp14:editId="4EADAC98">
-            <wp:extent cx="5943600" cy="1642745"/>
-            <wp:effectExtent l="0" t="0" r="0" b="0"/>
-            <wp:docPr id="7" name="Picture 7"/>
+          <wp:inline distT="0" distB="0" distL="0" distR="0" wp14:anchorId="5464DA00" wp14:editId="6957590C">
+            <wp:extent cx="4488180" cy="3862918"/>
+            <wp:effectExtent l="0" t="0" r="7620" b="4445"/>
+            <wp:docPr id="14" name="Picture 14"/>
             <wp:cNvGraphicFramePr>
               <a:graphicFrameLocks xmlns:a="http://schemas.openxmlformats.org/drawingml/2006/main" noChangeAspect="1"/>
             </wp:cNvGraphicFramePr>
@@ -25857,7 +25850,7 @@
               <a:graphicData uri="http://schemas.openxmlformats.org/drawingml/2006/picture">
                 <pic:pic xmlns:pic="http://schemas.openxmlformats.org/drawingml/2006/picture">
                   <pic:nvPicPr>
-                    <pic:cNvPr id="7" name="uc3.png"/>
+                    <pic:cNvPr id="14" name="Rukovanje_trgovinom_imovine_timova_UC.png"/>
                     <pic:cNvPicPr/>
                   </pic:nvPicPr>
                   <pic:blipFill>
@@ -25875,7 +25868,7 @@
                   <pic:spPr>
                     <a:xfrm>
                       <a:off x="0" y="0"/>
-                      <a:ext cx="5943600" cy="1642745"/>
+                      <a:ext cx="4503312" cy="3875942"/>
                     </a:xfrm>
                     <a:prstGeom prst="rect">
                       <a:avLst/>
@@ -26183,7 +26176,6 @@
                 <w:sz w:val="24"/>
                 <w:szCs w:val="24"/>
               </w:rPr>
-              <w:lastRenderedPageBreak/>
               <w:t xml:space="preserve">   1. Menadžer biva preusmeren na početnu stranicu.</w:t>
             </w:r>
           </w:p>
@@ -26202,7 +26194,6 @@
                 <w:sz w:val="24"/>
                 <w:szCs w:val="24"/>
               </w:rPr>
-              <w:lastRenderedPageBreak/>
               <w:t>Izuzeci</w:t>
             </w:r>
           </w:p>
@@ -26575,6 +26566,7 @@
                 <w:sz w:val="24"/>
                 <w:szCs w:val="24"/>
               </w:rPr>
+              <w:lastRenderedPageBreak/>
               <w:t>Menadžer ima uviđaj u sve stavke zahteva za trgovinu.</w:t>
             </w:r>
           </w:p>
@@ -26699,6 +26691,7 @@
                 <w:sz w:val="24"/>
                 <w:szCs w:val="24"/>
               </w:rPr>
+              <w:lastRenderedPageBreak/>
               <w:t>Proširenja</w:t>
             </w:r>
           </w:p>
@@ -27312,7 +27305,6 @@
                 <w:sz w:val="24"/>
                 <w:szCs w:val="24"/>
               </w:rPr>
-              <w:lastRenderedPageBreak/>
               <w:t>Izuzeci</w:t>
             </w:r>
           </w:p>
@@ -27707,6 +27699,7 @@
                 <w:sz w:val="24"/>
                 <w:szCs w:val="24"/>
               </w:rPr>
+              <w:lastRenderedPageBreak/>
               <w:t>Menadžer otvara formu za kreiranje zahteva za trgovinu.</w:t>
             </w:r>
           </w:p>
@@ -27859,6 +27852,7 @@
                 <w:sz w:val="24"/>
                 <w:szCs w:val="24"/>
               </w:rPr>
+              <w:lastRenderedPageBreak/>
               <w:t>Proširenja</w:t>
             </w:r>
           </w:p>
@@ -28404,7 +28398,6 @@
                 <w:sz w:val="24"/>
                 <w:szCs w:val="24"/>
               </w:rPr>
-              <w:lastRenderedPageBreak/>
               <w:t xml:space="preserve">   2. Menadžer biva preusmeren na stranicu </w:t>
             </w:r>
             <w:r>
@@ -28439,7 +28432,6 @@
                 <w:sz w:val="24"/>
                 <w:szCs w:val="24"/>
               </w:rPr>
-              <w:lastRenderedPageBreak/>
               <w:t>Izuzeci</w:t>
             </w:r>
           </w:p>
@@ -28819,6 +28811,7 @@
                 <w:sz w:val="24"/>
                 <w:szCs w:val="24"/>
               </w:rPr>
+              <w:lastRenderedPageBreak/>
               <w:t>Proširenja</w:t>
             </w:r>
           </w:p>
@@ -29572,6 +29565,8 @@
       <w:r>
         <w:t>Evidencija zaposlenih i pikova</w:t>
       </w:r>
+      <w:bookmarkStart w:id="39" w:name="_GoBack"/>
+      <w:bookmarkEnd w:id="39"/>
     </w:p>
     <w:p>
       <w:pPr>
@@ -29582,6 +29577,7 @@
     </w:p>
     <w:p>
       <w:pPr>
+        <w:jc w:val="center"/>
         <w:rPr>
           <w:b/>
         </w:rPr>
@@ -29592,10 +29588,10 @@
           <w:noProof/>
         </w:rPr>
         <w:drawing>
-          <wp:inline distT="0" distB="0" distL="0" distR="0" wp14:anchorId="320EB007" wp14:editId="7C3E1319">
-            <wp:extent cx="5895340" cy="1250950"/>
-            <wp:effectExtent l="0" t="0" r="0" b="6350"/>
-            <wp:docPr id="1" name="Picture 1"/>
+          <wp:inline distT="0" distB="0" distL="0" distR="0" wp14:anchorId="27973E2F" wp14:editId="4F888ACE">
+            <wp:extent cx="5153947" cy="3398520"/>
+            <wp:effectExtent l="0" t="0" r="8890" b="0"/>
+            <wp:docPr id="15" name="Picture 15"/>
             <wp:cNvGraphicFramePr>
               <a:graphicFrameLocks xmlns:a="http://schemas.openxmlformats.org/drawingml/2006/main" noChangeAspect="1"/>
             </wp:cNvGraphicFramePr>
@@ -29603,11 +29599,11 @@
               <a:graphicData uri="http://schemas.openxmlformats.org/drawingml/2006/picture">
                 <pic:pic xmlns:pic="http://schemas.openxmlformats.org/drawingml/2006/picture">
                   <pic:nvPicPr>
-                    <pic:cNvPr id="1" name="uc4.png"/>
+                    <pic:cNvPr id="15" name="Evidencija_zaposlenih_i_pikova_UC.png"/>
                     <pic:cNvPicPr/>
                   </pic:nvPicPr>
                   <pic:blipFill>
-                    <a:blip r:embed="rId12" cstate="print">
+                    <a:blip r:embed="rId12">
                       <a:extLst>
                         <a:ext uri="{28A0092B-C50C-407E-A947-70E740481C1C}">
                           <a14:useLocalDpi xmlns:a14="http://schemas.microsoft.com/office/drawing/2010/main" val="0"/>
@@ -29621,7 +29617,7 @@
                   <pic:spPr>
                     <a:xfrm>
                       <a:off x="0" y="0"/>
-                      <a:ext cx="6031839" cy="1279914"/>
+                      <a:ext cx="5167018" cy="3407139"/>
                     </a:xfrm>
                     <a:prstGeom prst="rect">
                       <a:avLst/>
@@ -29672,7 +29668,6 @@
                 <w:sz w:val="24"/>
                 <w:szCs w:val="24"/>
               </w:rPr>
-              <w:lastRenderedPageBreak/>
               <w:t>Naziv</w:t>
             </w:r>
           </w:p>
@@ -31052,6 +31047,7 @@
                 <w:sz w:val="24"/>
                 <w:szCs w:val="24"/>
               </w:rPr>
+              <w:lastRenderedPageBreak/>
               <w:t xml:space="preserve">   2. Regrut biva preusmeren na stranicu za pregled zaposlenih i pikova.</w:t>
             </w:r>
           </w:p>
@@ -32643,6 +32639,7 @@
                 <w:sz w:val="24"/>
                 <w:szCs w:val="24"/>
               </w:rPr>
+              <w:lastRenderedPageBreak/>
               <w:t>Preduslovi</w:t>
             </w:r>
           </w:p>
@@ -32683,7 +32680,6 @@
                 <w:sz w:val="24"/>
                 <w:szCs w:val="24"/>
               </w:rPr>
-              <w:lastRenderedPageBreak/>
               <w:t>Koraci izvršenja</w:t>
             </w:r>
           </w:p>
@@ -33448,16 +33444,17 @@
     <w:p>
       <w:pPr>
         <w:pStyle w:val="111"/>
+        <w:jc w:val="center"/>
       </w:pPr>
       <w:r>
         <w:rPr>
           <w:noProof/>
         </w:rPr>
         <w:drawing>
-          <wp:inline distT="0" distB="0" distL="0" distR="0" wp14:anchorId="5EE910C4" wp14:editId="1FA246A8">
-            <wp:extent cx="5943600" cy="1527175"/>
+          <wp:inline distT="0" distB="0" distL="0" distR="0" wp14:anchorId="40160A9A" wp14:editId="31E684B4">
+            <wp:extent cx="5399314" cy="7259655"/>
             <wp:effectExtent l="0" t="0" r="0" b="0"/>
-            <wp:docPr id="2" name="Picture 2"/>
+            <wp:docPr id="16" name="Picture 16"/>
             <wp:cNvGraphicFramePr>
               <a:graphicFrameLocks xmlns:a="http://schemas.openxmlformats.org/drawingml/2006/main" noChangeAspect="1"/>
             </wp:cNvGraphicFramePr>
@@ -33465,7 +33462,7 @@
               <a:graphicData uri="http://schemas.openxmlformats.org/drawingml/2006/picture">
                 <pic:pic xmlns:pic="http://schemas.openxmlformats.org/drawingml/2006/picture">
                   <pic:nvPicPr>
-                    <pic:cNvPr id="2" name="ucs.png"/>
+                    <pic:cNvPr id="16" name="Evidencija_regruta_UC.png"/>
                     <pic:cNvPicPr/>
                   </pic:nvPicPr>
                   <pic:blipFill>
@@ -33483,68 +33480,7 @@
                   <pic:spPr>
                     <a:xfrm>
                       <a:off x="0" y="0"/>
-                      <a:ext cx="5943600" cy="1527175"/>
-                    </a:xfrm>
-                    <a:prstGeom prst="rect">
-                      <a:avLst/>
-                    </a:prstGeom>
-                  </pic:spPr>
-                </pic:pic>
-              </a:graphicData>
-            </a:graphic>
-          </wp:inline>
-        </w:drawing>
-      </w:r>
-    </w:p>
-    <w:p>
-      <w:pPr>
-        <w:pStyle w:val="111"/>
-      </w:pPr>
-    </w:p>
-    <w:p>
-      <w:pPr>
-        <w:pStyle w:val="111"/>
-      </w:pPr>
-    </w:p>
-    <w:p>
-      <w:pPr>
-        <w:pStyle w:val="111"/>
-      </w:pPr>
-      <w:r>
-        <w:rPr>
-          <w:noProof/>
-        </w:rPr>
-        <w:drawing>
-          <wp:inline distT="0" distB="0" distL="0" distR="0" wp14:anchorId="611E0DDD" wp14:editId="221A4F2D">
-            <wp:extent cx="5943600" cy="1341755"/>
-            <wp:effectExtent l="0" t="0" r="0" b="0"/>
-            <wp:docPr id="8" name="Picture 8"/>
-            <wp:cNvGraphicFramePr>
-              <a:graphicFrameLocks xmlns:a="http://schemas.openxmlformats.org/drawingml/2006/main" noChangeAspect="1"/>
-            </wp:cNvGraphicFramePr>
-            <a:graphic xmlns:a="http://schemas.openxmlformats.org/drawingml/2006/main">
-              <a:graphicData uri="http://schemas.openxmlformats.org/drawingml/2006/picture">
-                <pic:pic xmlns:pic="http://schemas.openxmlformats.org/drawingml/2006/picture">
-                  <pic:nvPicPr>
-                    <pic:cNvPr id="8" name="ucssss.png"/>
-                    <pic:cNvPicPr/>
-                  </pic:nvPicPr>
-                  <pic:blipFill>
-                    <a:blip r:embed="rId14" cstate="print">
-                      <a:extLst>
-                        <a:ext uri="{28A0092B-C50C-407E-A947-70E740481C1C}">
-                          <a14:useLocalDpi xmlns:a14="http://schemas.microsoft.com/office/drawing/2010/main" val="0"/>
-                        </a:ext>
-                      </a:extLst>
-                    </a:blip>
-                    <a:stretch>
-                      <a:fillRect/>
-                    </a:stretch>
-                  </pic:blipFill>
-                  <pic:spPr>
-                    <a:xfrm>
-                      <a:off x="0" y="0"/>
-                      <a:ext cx="5943600" cy="1341755"/>
+                      <a:ext cx="5405027" cy="7267336"/>
                     </a:xfrm>
                     <a:prstGeom prst="rect">
                       <a:avLst/>
@@ -33598,6 +33534,7 @@
                 <w:sz w:val="24"/>
                 <w:szCs w:val="24"/>
               </w:rPr>
+              <w:lastRenderedPageBreak/>
               <w:t>Naziv</w:t>
             </w:r>
           </w:p>
@@ -34257,7 +34194,6 @@
                 <w:sz w:val="24"/>
                 <w:szCs w:val="24"/>
               </w:rPr>
-              <w:lastRenderedPageBreak/>
               <w:t>5b. Sistem je uspešno sačuvao podatke o prijavi.</w:t>
             </w:r>
           </w:p>
@@ -34293,7 +34229,6 @@
                 <w:sz w:val="24"/>
                 <w:szCs w:val="24"/>
               </w:rPr>
-              <w:lastRenderedPageBreak/>
               <w:t>Izuzeci</w:t>
             </w:r>
           </w:p>
@@ -35192,6 +35127,7 @@
                 <w:sz w:val="24"/>
                 <w:szCs w:val="24"/>
               </w:rPr>
+              <w:lastRenderedPageBreak/>
               <w:t>Proširenja</w:t>
             </w:r>
           </w:p>
@@ -35862,7 +35798,6 @@
                 <w:sz w:val="24"/>
                 <w:szCs w:val="24"/>
               </w:rPr>
-              <w:lastRenderedPageBreak/>
               <w:t xml:space="preserve">Regrut </w:t>
             </w:r>
             <w:r>
@@ -35897,7 +35832,6 @@
                 <w:sz w:val="24"/>
                 <w:szCs w:val="24"/>
               </w:rPr>
-              <w:lastRenderedPageBreak/>
               <w:t>Proširenja</w:t>
             </w:r>
           </w:p>
@@ -36687,6 +36621,7 @@
                 <w:sz w:val="24"/>
                 <w:szCs w:val="24"/>
               </w:rPr>
+              <w:lastRenderedPageBreak/>
               <w:t xml:space="preserve">   1. Ispisuje se odgovarajuća poruka.</w:t>
             </w:r>
           </w:p>
@@ -37288,7 +37223,6 @@
                 <w:sz w:val="24"/>
                 <w:szCs w:val="24"/>
               </w:rPr>
-              <w:lastRenderedPageBreak/>
               <w:t>Regrut potvrđuje odluku.</w:t>
             </w:r>
           </w:p>
@@ -37351,7 +37285,6 @@
                 <w:sz w:val="24"/>
                 <w:szCs w:val="24"/>
               </w:rPr>
-              <w:lastRenderedPageBreak/>
               <w:t>Proširenja</w:t>
             </w:r>
           </w:p>
@@ -37799,6 +37732,7 @@
                 <w:sz w:val="24"/>
                 <w:szCs w:val="24"/>
               </w:rPr>
+              <w:lastRenderedPageBreak/>
               <w:t>U</w:t>
             </w:r>
             <w:r>
@@ -38691,7 +38625,6 @@
                 <w:sz w:val="24"/>
                 <w:szCs w:val="24"/>
               </w:rPr>
-              <w:lastRenderedPageBreak/>
               <w:t>Naziv</w:t>
             </w:r>
           </w:p>
@@ -39657,6 +39590,7 @@
                 <w:sz w:val="24"/>
                 <w:szCs w:val="24"/>
               </w:rPr>
+              <w:lastRenderedPageBreak/>
               <w:t xml:space="preserve">Sistem </w:t>
             </w:r>
             <w:r>
@@ -39707,6 +39641,7 @@
                 <w:sz w:val="24"/>
                 <w:szCs w:val="24"/>
               </w:rPr>
+              <w:lastRenderedPageBreak/>
               <w:t>Proširenja</w:t>
             </w:r>
           </w:p>
@@ -40446,7 +40381,6 @@
                 <w:sz w:val="24"/>
                 <w:szCs w:val="24"/>
               </w:rPr>
-              <w:lastRenderedPageBreak/>
               <w:t xml:space="preserve">   1. </w:t>
             </w:r>
             <w:r>
@@ -41530,7 +41464,6 @@
                 <w:sz w:val="24"/>
                 <w:szCs w:val="24"/>
               </w:rPr>
-              <w:lastRenderedPageBreak/>
               <w:t xml:space="preserve">   2. Ispisuje se odgovarajuća poruka.</w:t>
             </w:r>
           </w:p>
@@ -41876,7 +41809,6 @@
                 <w:sz w:val="24"/>
                 <w:szCs w:val="24"/>
               </w:rPr>
-              <w:lastRenderedPageBreak/>
               <w:t>Izuzeci</w:t>
             </w:r>
           </w:p>
@@ -42038,7 +41970,7 @@
                     <pic:cNvPicPr/>
                   </pic:nvPicPr>
                   <pic:blipFill>
-                    <a:blip r:embed="rId15" cstate="print">
+                    <a:blip r:embed="rId14" cstate="print">
                       <a:extLst>
                         <a:ext uri="{28A0092B-C50C-407E-A947-70E740481C1C}">
                           <a14:useLocalDpi xmlns:a14="http://schemas.microsoft.com/office/drawing/2010/main" val="0"/>
@@ -42134,7 +42066,7 @@
                     <pic:cNvPicPr/>
                   </pic:nvPicPr>
                   <pic:blipFill>
-                    <a:blip r:embed="rId16" cstate="print">
+                    <a:blip r:embed="rId15" cstate="print">
                       <a:extLst>
                         <a:ext uri="{28A0092B-C50C-407E-A947-70E740481C1C}">
                           <a14:useLocalDpi xmlns:a14="http://schemas.microsoft.com/office/drawing/2010/main" val="0"/>
@@ -42241,7 +42173,7 @@
                     <pic:cNvPicPr/>
                   </pic:nvPicPr>
                   <pic:blipFill>
-                    <a:blip r:embed="rId17" cstate="print">
+                    <a:blip r:embed="rId16" cstate="print">
                       <a:extLst>
                         <a:ext uri="{28A0092B-C50C-407E-A947-70E740481C1C}">
                           <a14:useLocalDpi xmlns:a14="http://schemas.microsoft.com/office/drawing/2010/main" val="0"/>
@@ -43336,8 +43268,8 @@
       </w:r>
     </w:p>
     <w:sectPr>
-      <w:headerReference w:type="default" r:id="rId18"/>
-      <w:footerReference w:type="default" r:id="rId19"/>
+      <w:headerReference w:type="default" r:id="rId17"/>
+      <w:footerReference w:type="default" r:id="rId18"/>
       <w:pgSz w:w="12240" w:h="15840"/>
       <w:pgMar w:top="1440" w:right="1440" w:bottom="1440" w:left="1440" w:header="720" w:footer="720" w:gutter="0"/>
       <w:cols w:space="720"/>
@@ -43442,7 +43374,7 @@
             <w:rPr>
               <w:noProof/>
             </w:rPr>
-            <w:t>20</w:t>
+            <w:t>30</w:t>
           </w:r>
           <w:r>
             <w:fldChar w:fldCharType="end"/>
@@ -53375,7 +53307,7 @@
 </file>
 
 <file path=customXml/itemProps1.xml><?xml version="1.0" encoding="utf-8"?>
-<ds:datastoreItem xmlns:ds="http://schemas.openxmlformats.org/officeDocument/2006/customXml" ds:itemID="{EDA3EAEB-54C4-4DA5-85D9-3ABC8B48921F}">
+<ds:datastoreItem xmlns:ds="http://schemas.openxmlformats.org/officeDocument/2006/customXml" ds:itemID="{1FC4B55E-AFF6-42A1-A613-2116D3FB2BD1}">
   <ds:schemaRefs>
     <ds:schemaRef ds:uri="http://schemas.openxmlformats.org/officeDocument/2006/bibliography"/>
   </ds:schemaRefs>

</xml_diff>

<commit_message>
docs: Update use cases in SRS
</commit_message>
<xml_diff>
--- a/SRS_za_informacioni_sistem_za_rukovodjenje_clanovima_kosarkaske_lige.docx
+++ b/SRS_za_informacioni_sistem_za_rukovodjenje_clanovima_kosarkaske_lige.docx
@@ -17797,10 +17797,10 @@
           <w:noProof/>
         </w:rPr>
         <w:drawing>
-          <wp:inline distT="0" distB="0" distL="0" distR="0" wp14:anchorId="0FB3705D" wp14:editId="3376B87B">
-            <wp:extent cx="4209627" cy="3444240"/>
-            <wp:effectExtent l="0" t="0" r="635" b="3810"/>
-            <wp:docPr id="11" name="Picture 11"/>
+          <wp:inline distT="0" distB="0" distL="0" distR="0" wp14:anchorId="008CBB56" wp14:editId="04B20AEE">
+            <wp:extent cx="4695825" cy="4200525"/>
+            <wp:effectExtent l="0" t="0" r="9525" b="9525"/>
+            <wp:docPr id="17" name="Picture 17"/>
             <wp:cNvGraphicFramePr>
               <a:graphicFrameLocks xmlns:a="http://schemas.openxmlformats.org/drawingml/2006/main" noChangeAspect="1"/>
             </wp:cNvGraphicFramePr>
@@ -17808,7 +17808,7 @@
               <a:graphicData uri="http://schemas.openxmlformats.org/drawingml/2006/picture">
                 <pic:pic xmlns:pic="http://schemas.openxmlformats.org/drawingml/2006/picture">
                   <pic:nvPicPr>
-                    <pic:cNvPr id="11" name="Osnovne_korisnicke_funkc_UC.png"/>
+                    <pic:cNvPr id="17" name="Osnovne_korisnicke_funkc_UC.png"/>
                     <pic:cNvPicPr/>
                   </pic:nvPicPr>
                   <pic:blipFill>
@@ -17826,7 +17826,7 @@
                   <pic:spPr>
                     <a:xfrm>
                       <a:off x="0" y="0"/>
-                      <a:ext cx="4216244" cy="3449654"/>
+                      <a:ext cx="4695825" cy="4200525"/>
                     </a:xfrm>
                     <a:prstGeom prst="rect">
                       <a:avLst/>
@@ -17871,6 +17871,7 @@
                 <w:sz w:val="24"/>
                 <w:szCs w:val="24"/>
               </w:rPr>
+              <w:lastRenderedPageBreak/>
               <w:t>Naziv</w:t>
             </w:r>
           </w:p>
@@ -18116,7 +18117,6 @@
                 <w:sz w:val="24"/>
                 <w:szCs w:val="24"/>
               </w:rPr>
-              <w:lastRenderedPageBreak/>
               <w:t>Korisnik potvrđuje prijavu</w:t>
             </w:r>
             <w:r>
@@ -18263,7 +18263,6 @@
                 <w:sz w:val="24"/>
                 <w:szCs w:val="24"/>
               </w:rPr>
-              <w:lastRenderedPageBreak/>
               <w:t>Proširenja</w:t>
             </w:r>
           </w:p>
@@ -19640,6 +19639,7 @@
                 <w:sz w:val="24"/>
                 <w:szCs w:val="24"/>
               </w:rPr>
+              <w:lastRenderedPageBreak/>
               <w:t xml:space="preserve">Korisnik </w:t>
             </w:r>
             <w:r>
@@ -19718,6 +19718,7 @@
                 <w:sz w:val="24"/>
                 <w:szCs w:val="24"/>
               </w:rPr>
+              <w:lastRenderedPageBreak/>
               <w:t>Proširenja</w:t>
             </w:r>
           </w:p>
@@ -19806,7 +19807,6 @@
                 <w:sz w:val="24"/>
                 <w:szCs w:val="24"/>
               </w:rPr>
-              <w:lastRenderedPageBreak/>
               <w:t xml:space="preserve">   2. Korisnik biva preusmeren na pregled svog profila.</w:t>
             </w:r>
           </w:p>
@@ -20013,7 +20013,6 @@
                 <w:sz w:val="24"/>
                 <w:szCs w:val="24"/>
               </w:rPr>
-              <w:lastRenderedPageBreak/>
               <w:t>Izuzeci</w:t>
             </w:r>
           </w:p>
@@ -20935,6 +20934,7 @@
                 <w:sz w:val="24"/>
                 <w:szCs w:val="24"/>
               </w:rPr>
+              <w:lastRenderedPageBreak/>
               <w:t>Post ulovi</w:t>
             </w:r>
           </w:p>
@@ -29565,8 +29565,6 @@
       <w:r>
         <w:t>Evidencija zaposlenih i pikova</w:t>
       </w:r>
-      <w:bookmarkStart w:id="39" w:name="_GoBack"/>
-      <w:bookmarkEnd w:id="39"/>
     </w:p>
     <w:p>
       <w:pPr>
@@ -42199,6 +42197,8 @@
           </wp:inline>
         </w:drawing>
       </w:r>
+      <w:bookmarkStart w:id="39" w:name="_GoBack"/>
+      <w:bookmarkEnd w:id="39"/>
     </w:p>
     <w:p/>
     <w:p>
@@ -43374,7 +43374,7 @@
             <w:rPr>
               <w:noProof/>
             </w:rPr>
-            <w:t>30</w:t>
+            <w:t>41</w:t>
           </w:r>
           <w:r>
             <w:fldChar w:fldCharType="end"/>
@@ -53307,7 +53307,7 @@
 </file>
 
 <file path=customXml/itemProps1.xml><?xml version="1.0" encoding="utf-8"?>
-<ds:datastoreItem xmlns:ds="http://schemas.openxmlformats.org/officeDocument/2006/customXml" ds:itemID="{1FC4B55E-AFF6-42A1-A613-2116D3FB2BD1}">
+<ds:datastoreItem xmlns:ds="http://schemas.openxmlformats.org/officeDocument/2006/customXml" ds:itemID="{50C50707-1F91-4DEA-8550-72E43B2D6D80}">
   <ds:schemaRefs>
     <ds:schemaRef ds:uri="http://schemas.openxmlformats.org/officeDocument/2006/bibliography"/>
   </ds:schemaRefs>

</xml_diff>

<commit_message>
docs: update database schema
</commit_message>
<xml_diff>
--- a/SRS_za_informacioni_sistem_za_rukovodjenje_clanovima_kosarkaske_lige.docx
+++ b/SRS_za_informacioni_sistem_za_rukovodjenje_clanovima_kosarkaske_lige.docx
@@ -335,6 +335,7 @@
           <w:docPartUnique/>
         </w:docPartObj>
       </w:sdtPr>
+      <w:sdtEndPr/>
       <w:sdtContent>
         <w:p>
           <w:pPr>
@@ -11325,7 +11326,15 @@
           <w:sz w:val="24"/>
           <w:szCs w:val="24"/>
         </w:rPr>
-        <w:t xml:space="preserve"> stranu odabran je Spring u Java programskom jeziku</w:t>
+        <w:t xml:space="preserve"> stranu odabran je </w:t>
+      </w:r>
+      <w:r>
+        <w:rPr>
+          <w:rFonts w:ascii="Times New Roman" w:eastAsia="Times New Roman" w:hAnsi="Times New Roman" w:cs="Times New Roman"/>
+          <w:sz w:val="24"/>
+          <w:szCs w:val="24"/>
+        </w:rPr>
+        <w:t>Go (Golang) programski jezik</w:t>
       </w:r>
       <w:r>
         <w:rPr>
@@ -11401,6 +11410,8 @@
         </w:rPr>
         <w:t>.</w:t>
       </w:r>
+      <w:bookmarkStart w:id="17" w:name="_GoBack"/>
+      <w:bookmarkEnd w:id="17"/>
     </w:p>
     <w:p>
       <w:pPr>
@@ -11420,14 +11431,14 @@
           <w:numId w:val="27"/>
         </w:numPr>
       </w:pPr>
-      <w:bookmarkStart w:id="17" w:name="_Toc163564863"/>
+      <w:bookmarkStart w:id="18" w:name="_Toc163564863"/>
       <w:r>
         <w:t xml:space="preserve"> </w:t>
       </w:r>
       <w:r>
         <w:t>Korisnička dokumentacija</w:t>
       </w:r>
-      <w:bookmarkEnd w:id="17"/>
+      <w:bookmarkEnd w:id="18"/>
     </w:p>
     <w:p>
       <w:pPr>
@@ -11525,11 +11536,11 @@
           <w:numId w:val="28"/>
         </w:numPr>
       </w:pPr>
-      <w:bookmarkStart w:id="18" w:name="_Toc163564864"/>
+      <w:bookmarkStart w:id="19" w:name="_Toc163564864"/>
       <w:r>
         <w:t>Funkcionalni zahtevi sistema</w:t>
       </w:r>
-      <w:bookmarkEnd w:id="18"/>
+      <w:bookmarkEnd w:id="19"/>
     </w:p>
     <w:p/>
     <w:p>
@@ -11659,7 +11670,7 @@
           <w:numId w:val="29"/>
         </w:numPr>
       </w:pPr>
-      <w:bookmarkStart w:id="19" w:name="_Toc163564865"/>
+      <w:bookmarkStart w:id="20" w:name="_Toc163564865"/>
       <w:r>
         <w:t>Funckionalni zahte</w:t>
       </w:r>
@@ -11672,7 +11683,7 @@
       <w:r>
         <w:t>proces odabira regruta na draftu</w:t>
       </w:r>
-      <w:bookmarkEnd w:id="19"/>
+      <w:bookmarkEnd w:id="20"/>
     </w:p>
     <w:p>
       <w:pPr>
@@ -12162,11 +12173,11 @@
           <w:numId w:val="29"/>
         </w:numPr>
       </w:pPr>
-      <w:bookmarkStart w:id="20" w:name="_Toc163564866"/>
+      <w:bookmarkStart w:id="21" w:name="_Toc163564866"/>
       <w:r>
         <w:t>Proces odabira regruta na draftu</w:t>
       </w:r>
-      <w:bookmarkEnd w:id="20"/>
+      <w:bookmarkEnd w:id="21"/>
     </w:p>
     <w:p/>
     <w:p>
@@ -12697,11 +12708,11 @@
           <w:numId w:val="29"/>
         </w:numPr>
       </w:pPr>
-      <w:bookmarkStart w:id="21" w:name="_Toc163564867"/>
+      <w:bookmarkStart w:id="22" w:name="_Toc163564867"/>
       <w:r>
         <w:t>Potpisivanje ugovora</w:t>
       </w:r>
-      <w:bookmarkEnd w:id="21"/>
+      <w:bookmarkEnd w:id="22"/>
     </w:p>
     <w:p/>
     <w:p>
@@ -12874,14 +12885,14 @@
           <w:numId w:val="30"/>
         </w:numPr>
       </w:pPr>
-      <w:bookmarkStart w:id="22" w:name="_Toc163564868"/>
+      <w:bookmarkStart w:id="23" w:name="_Toc163564868"/>
       <w:r>
         <w:t xml:space="preserve">Funckionalni zahtevi podsistema za </w:t>
       </w:r>
       <w:r>
         <w:t>rukovanje trgovinom imovine timova</w:t>
       </w:r>
-      <w:bookmarkEnd w:id="22"/>
+      <w:bookmarkEnd w:id="23"/>
     </w:p>
     <w:p>
       <w:pPr>
@@ -12949,14 +12960,14 @@
           <w:numId w:val="30"/>
         </w:numPr>
       </w:pPr>
-      <w:bookmarkStart w:id="23" w:name="_Toc163564869"/>
+      <w:bookmarkStart w:id="24" w:name="_Toc163564869"/>
       <w:r>
         <w:t>Slanje zahteva za tr</w:t>
       </w:r>
       <w:r>
         <w:t>govinu</w:t>
       </w:r>
-      <w:bookmarkEnd w:id="23"/>
+      <w:bookmarkEnd w:id="24"/>
     </w:p>
     <w:p/>
     <w:p>
@@ -13813,11 +13824,11 @@
           <w:numId w:val="30"/>
         </w:numPr>
       </w:pPr>
-      <w:bookmarkStart w:id="24" w:name="_Toc163564870"/>
+      <w:bookmarkStart w:id="25" w:name="_Toc163564870"/>
       <w:r>
         <w:t>Pregled table o novostima</w:t>
       </w:r>
-      <w:bookmarkEnd w:id="24"/>
+      <w:bookmarkEnd w:id="25"/>
     </w:p>
     <w:p>
       <w:pPr>
@@ -14046,7 +14057,7 @@
           <w:numId w:val="31"/>
         </w:numPr>
       </w:pPr>
-      <w:bookmarkStart w:id="25" w:name="_Toc163564871"/>
+      <w:bookmarkStart w:id="26" w:name="_Toc163564871"/>
       <w:r>
         <w:t xml:space="preserve">Funkcionalni zahtevi podsistema </w:t>
       </w:r>
@@ -14059,7 +14070,7 @@
       <w:r>
         <w:t xml:space="preserve"> i pikova</w:t>
       </w:r>
-      <w:bookmarkEnd w:id="25"/>
+      <w:bookmarkEnd w:id="26"/>
     </w:p>
     <w:p>
       <w:pPr>
@@ -14182,7 +14193,7 @@
           <w:numId w:val="42"/>
         </w:numPr>
       </w:pPr>
-      <w:bookmarkStart w:id="26" w:name="_Toc163564872"/>
+      <w:bookmarkStart w:id="27" w:name="_Toc163564872"/>
       <w:r>
         <w:t>Unos</w:t>
       </w:r>
@@ -14192,7 +14203,7 @@
       <w:r>
         <w:t>zaposlenih</w:t>
       </w:r>
-      <w:bookmarkEnd w:id="26"/>
+      <w:bookmarkEnd w:id="27"/>
     </w:p>
     <w:p>
       <w:pPr>
@@ -14731,7 +14742,7 @@
           <w:numId w:val="42"/>
         </w:numPr>
       </w:pPr>
-      <w:bookmarkStart w:id="27" w:name="_Toc163564873"/>
+      <w:bookmarkStart w:id="28" w:name="_Toc163564873"/>
       <w:r>
         <w:t xml:space="preserve">Uvid u </w:t>
       </w:r>
@@ -14741,7 +14752,7 @@
       <w:r>
         <w:t xml:space="preserve"> ostalih timova</w:t>
       </w:r>
-      <w:bookmarkEnd w:id="27"/>
+      <w:bookmarkEnd w:id="28"/>
     </w:p>
     <w:p/>
     <w:p>
@@ -15334,14 +15345,14 @@
           <w:numId w:val="32"/>
         </w:numPr>
       </w:pPr>
-      <w:bookmarkStart w:id="28" w:name="_Toc163564874"/>
+      <w:bookmarkStart w:id="29" w:name="_Toc163564874"/>
       <w:r>
         <w:t xml:space="preserve">Funckionalni zahtevi podsistema za </w:t>
       </w:r>
       <w:r>
         <w:t>evidenciju regruta</w:t>
       </w:r>
-      <w:bookmarkEnd w:id="28"/>
+      <w:bookmarkEnd w:id="29"/>
     </w:p>
     <w:p>
       <w:pPr>
@@ -15412,11 +15423,11 @@
           <w:numId w:val="41"/>
         </w:numPr>
       </w:pPr>
-      <w:bookmarkStart w:id="29" w:name="_Toc163564875"/>
+      <w:bookmarkStart w:id="30" w:name="_Toc163564875"/>
       <w:r>
         <w:t>Prijava regruta na draft</w:t>
       </w:r>
-      <w:bookmarkEnd w:id="29"/>
+      <w:bookmarkEnd w:id="30"/>
     </w:p>
     <w:p>
       <w:pPr>
@@ -15891,11 +15902,11 @@
           <w:numId w:val="41"/>
         </w:numPr>
       </w:pPr>
-      <w:bookmarkStart w:id="30" w:name="_Toc163564876"/>
+      <w:bookmarkStart w:id="31" w:name="_Toc163564876"/>
       <w:r>
         <w:t>Pregled prijavljenih regruta</w:t>
       </w:r>
-      <w:bookmarkEnd w:id="30"/>
+      <w:bookmarkEnd w:id="31"/>
     </w:p>
     <w:p>
       <w:pPr>
@@ -16443,11 +16454,11 @@
           <w:numId w:val="38"/>
         </w:numPr>
       </w:pPr>
-      <w:bookmarkStart w:id="31" w:name="_Toc163564877"/>
+      <w:bookmarkStart w:id="32" w:name="_Toc163564877"/>
       <w:r>
         <w:t>Nefunkcionalni zahtevi</w:t>
       </w:r>
-      <w:bookmarkEnd w:id="31"/>
+      <w:bookmarkEnd w:id="32"/>
     </w:p>
     <w:p>
       <w:pPr>
@@ -16521,11 +16532,11 @@
           <w:numId w:val="39"/>
         </w:numPr>
       </w:pPr>
-      <w:bookmarkStart w:id="32" w:name="_Toc163564878"/>
+      <w:bookmarkStart w:id="33" w:name="_Toc163564878"/>
       <w:r>
         <w:t>Performanse</w:t>
       </w:r>
-      <w:bookmarkEnd w:id="32"/>
+      <w:bookmarkEnd w:id="33"/>
     </w:p>
     <w:p>
       <w:pPr>
@@ -16639,11 +16650,11 @@
           <w:numId w:val="33"/>
         </w:numPr>
       </w:pPr>
-      <w:bookmarkStart w:id="33" w:name="_Toc163564879"/>
+      <w:bookmarkStart w:id="34" w:name="_Toc163564879"/>
       <w:r>
         <w:t>Bezbednost</w:t>
       </w:r>
-      <w:bookmarkEnd w:id="33"/>
+      <w:bookmarkEnd w:id="34"/>
     </w:p>
     <w:p>
       <w:pPr>
@@ -16812,11 +16823,11 @@
           <w:numId w:val="34"/>
         </w:numPr>
       </w:pPr>
-      <w:bookmarkStart w:id="34" w:name="_Toc163564880"/>
+      <w:bookmarkStart w:id="35" w:name="_Toc163564880"/>
       <w:r>
         <w:t>Sigurnost</w:t>
       </w:r>
-      <w:bookmarkEnd w:id="34"/>
+      <w:bookmarkEnd w:id="35"/>
     </w:p>
     <w:p>
       <w:pPr>
@@ -17070,11 +17081,11 @@
           <w:numId w:val="35"/>
         </w:numPr>
       </w:pPr>
-      <w:bookmarkStart w:id="35" w:name="_Toc163564881"/>
+      <w:bookmarkStart w:id="36" w:name="_Toc163564881"/>
       <w:r>
         <w:t>Raspoloživost i pouzdanost</w:t>
       </w:r>
-      <w:bookmarkEnd w:id="35"/>
+      <w:bookmarkEnd w:id="36"/>
     </w:p>
     <w:p>
       <w:pPr>
@@ -17263,11 +17274,11 @@
           <w:numId w:val="36"/>
         </w:numPr>
       </w:pPr>
-      <w:bookmarkStart w:id="36" w:name="_Toc163564882"/>
+      <w:bookmarkStart w:id="37" w:name="_Toc163564882"/>
       <w:r>
         <w:t>Robusnost</w:t>
       </w:r>
-      <w:bookmarkEnd w:id="36"/>
+      <w:bookmarkEnd w:id="37"/>
     </w:p>
     <w:p>
       <w:pPr>
@@ -17519,11 +17530,11 @@
           <w:numId w:val="37"/>
         </w:numPr>
       </w:pPr>
-      <w:bookmarkStart w:id="37" w:name="_Toc163564883"/>
+      <w:bookmarkStart w:id="38" w:name="_Toc163564883"/>
       <w:r>
         <w:t>Ostali zahtevi</w:t>
       </w:r>
-      <w:bookmarkEnd w:id="37"/>
+      <w:bookmarkEnd w:id="38"/>
     </w:p>
     <w:p>
       <w:pPr>
@@ -17591,7 +17602,7 @@
           <w:b/>
         </w:rPr>
       </w:pPr>
-      <w:bookmarkStart w:id="38" w:name="_Toc163564884"/>
+      <w:bookmarkStart w:id="39" w:name="_Toc163564884"/>
       <w:r>
         <w:rPr>
           <w:rStyle w:val="1Char"/>
@@ -17599,7 +17610,7 @@
         </w:rPr>
         <w:t>Specifikacija dizajna sistema</w:t>
       </w:r>
-      <w:bookmarkEnd w:id="38"/>
+      <w:bookmarkEnd w:id="39"/>
       <w:r>
         <w:rPr>
           <w:rStyle w:val="1Char"/>
@@ -36829,6 +36840,7 @@
                 <w:sz w:val="24"/>
                 <w:szCs w:val="24"/>
               </w:rPr>
+              <w:lastRenderedPageBreak/>
               <w:t>Izuzeci</w:t>
             </w:r>
           </w:p>
@@ -42197,8 +42209,6 @@
           </wp:inline>
         </w:drawing>
       </w:r>
-      <w:bookmarkStart w:id="39" w:name="_GoBack"/>
-      <w:bookmarkEnd w:id="39"/>
     </w:p>
     <w:p/>
     <w:p>
@@ -43374,7 +43384,7 @@
             <w:rPr>
               <w:noProof/>
             </w:rPr>
-            <w:t>41</w:t>
+            <w:t>21</w:t>
           </w:r>
           <w:r>
             <w:fldChar w:fldCharType="end"/>
@@ -53307,7 +53317,7 @@
 </file>
 
 <file path=customXml/itemProps1.xml><?xml version="1.0" encoding="utf-8"?>
-<ds:datastoreItem xmlns:ds="http://schemas.openxmlformats.org/officeDocument/2006/customXml" ds:itemID="{50C50707-1F91-4DEA-8550-72E43B2D6D80}">
+<ds:datastoreItem xmlns:ds="http://schemas.openxmlformats.org/officeDocument/2006/customXml" ds:itemID="{D213D5AB-D3A5-407A-B87A-40272CE560C6}">
   <ds:schemaRefs>
     <ds:schemaRef ds:uri="http://schemas.openxmlformats.org/officeDocument/2006/bibliography"/>
   </ds:schemaRefs>

</xml_diff>